<commit_message>
Added python version of sql queries
</commit_message>
<xml_diff>
--- a/dataset/requirements.docx
+++ b/dataset/requirements.docx
@@ -74,7 +74,13 @@
         <w:ind w:left="720"/>
       </w:pPr>
       <w:r>
-        <w:t>• Determine the month-on-month increase or decrease in sales.</w:t>
+        <w:t xml:space="preserve">• Determine the month-on-month </w:t>
+      </w:r>
+      <w:r>
+        <w:t xml:space="preserve">% </w:t>
+      </w:r>
+      <w:r>
+        <w:t>increase or decrease in sales.</w:t>
       </w:r>
     </w:p>
     <w:p>
@@ -192,43 +198,25 @@
         <w:ind w:left="720"/>
       </w:pPr>
       <w:r>
-        <w:t>•</w:t>
-      </w:r>
-      <w:r>
-        <w:t xml:space="preserve"> </w:t>
-      </w:r>
-      <w:r>
-        <w:t>Implement a calendar heat map that dynamically adjusts based on the selected month from a slicer.</w:t>
-      </w:r>
-    </w:p>
-    <w:p>
-      <w:pPr>
-        <w:spacing w:after="0"/>
-        <w:ind w:left="720"/>
-      </w:pPr>
-      <w:r>
-        <w:t>• Each day on the calendar will be color-coded to represent sales volume, with darker shades indicating higher</w:t>
-      </w:r>
-      <w:r>
-        <w:t xml:space="preserve"> </w:t>
-      </w:r>
-      <w:r>
-        <w:t>sales.</w:t>
-      </w:r>
-    </w:p>
-    <w:p>
-      <w:pPr>
-        <w:spacing w:after="0"/>
-        <w:ind w:left="720"/>
-      </w:pPr>
-      <w:r>
-        <w:t>•</w:t>
-      </w:r>
-      <w:r>
-        <w:t xml:space="preserve"> </w:t>
-      </w:r>
-      <w:r>
-        <w:t>Implement tooltips to display detailed metrics (Sales, Orders, Quantity) when hovering over a specific day.</w:t>
+        <w:t>• Implement a calendar heat map that dynamically adjusts based on the selected month from a slicer.</w:t>
+      </w:r>
+    </w:p>
+    <w:p>
+      <w:pPr>
+        <w:spacing w:after="0"/>
+        <w:ind w:left="720"/>
+      </w:pPr>
+      <w:r>
+        <w:t>• Each day on the calendar will be color-coded to represent sales volume, with darker shades indicating higher sales.</w:t>
+      </w:r>
+    </w:p>
+    <w:p>
+      <w:pPr>
+        <w:spacing w:after="0"/>
+        <w:ind w:left="720"/>
+      </w:pPr>
+      <w:r>
+        <w:t>• Implement tooltips to display detailed metrics (Sales, Orders, Quantity) when hovering over a specific day.</w:t>
       </w:r>
     </w:p>
     <w:p>
@@ -250,13 +238,7 @@
         <w:ind w:left="720"/>
       </w:pPr>
       <w:r>
-        <w:t>•</w:t>
-      </w:r>
-      <w:r>
-        <w:t xml:space="preserve"> </w:t>
-      </w:r>
-      <w:r>
-        <w:t>Segment sales data into weekdays and weekends to analyze performance variations.</w:t>
+        <w:t>• Segment sales data into weekdays and weekends to analyze performance variations.</w:t>
       </w:r>
     </w:p>
     <w:p>
@@ -300,13 +282,7 @@
         <w:ind w:left="720"/>
       </w:pPr>
       <w:r>
-        <w:t>•</w:t>
-      </w:r>
-      <w:r>
-        <w:t xml:space="preserve"> </w:t>
-      </w:r>
-      <w:r>
-        <w:t>Highlight MoM sales increase or decrease for each store location to identify trends.</w:t>
+        <w:t>• Highlight MoM sales increase or decrease for each store location to identify trends.</w:t>
       </w:r>
     </w:p>
     <w:p>
@@ -323,13 +299,7 @@
         <w:ind w:left="720"/>
       </w:pPr>
       <w:r>
-        <w:t>•</w:t>
-      </w:r>
-      <w:r>
-        <w:t xml:space="preserve"> </w:t>
-      </w:r>
-      <w:r>
-        <w:t>Display daily sales for the selected month with a line chart.</w:t>
+        <w:t>• Display daily sales for the selected month with a line chart.</w:t>
       </w:r>
     </w:p>
     <w:p>
@@ -347,13 +317,7 @@
         <w:ind w:left="720"/>
       </w:pPr>
       <w:r>
-        <w:t>•</w:t>
-      </w:r>
-      <w:r>
-        <w:t xml:space="preserve"> </w:t>
-      </w:r>
-      <w:r>
-        <w:t>Highlight bars exceeding or falling below the average sales to identify exceptional sales days.</w:t>
+        <w:t>• Highlight bars exceeding or falling below the average sales to identify exceptional sales days.</w:t>
       </w:r>
     </w:p>
     <w:p>
@@ -397,13 +361,7 @@
       </w:pPr>
       <w:r>
         <w:lastRenderedPageBreak/>
-        <w:t>•</w:t>
-      </w:r>
-      <w:r>
-        <w:t xml:space="preserve"> </w:t>
-      </w:r>
-      <w:r>
-        <w:t>Identify and display the top 10 products based on sales volume.</w:t>
+        <w:t>• Identify and display the top 10 products based on sales volume.</w:t>
       </w:r>
     </w:p>
     <w:p>
@@ -438,13 +396,7 @@
         <w:ind w:left="720"/>
       </w:pPr>
       <w:r>
-        <w:t>•</w:t>
-      </w:r>
-      <w:r>
-        <w:t xml:space="preserve"> </w:t>
-      </w:r>
-      <w:r>
-        <w:t>Implement tooltips to display detailed metrics (Sales, Orders, Quantity) when hovering over a specific day-hour.</w:t>
+        <w:t>• Implement tooltips to display detailed metrics (Sales, Orders, Quantity) when hovering over a specific day-hour.</w:t>
       </w:r>
     </w:p>
     <w:sectPr>

</xml_diff>